<commit_message>
fix number of digits in m
</commit_message>
<xml_diff>
--- a/2019/Belavtodor/Report/Будо.Доклад.docx
+++ b/2019/Belavtodor/Report/Будо.Доклад.docx
@@ -4557,7 +4557,7 @@
                 <w:szCs w:val="24"/>
                 <w:lang w:eastAsia="ru-RU"/>
               </w:rPr>
-              <w:t>1.000052735313</w:t>
+              <w:t>1.00005</w:t>
             </w:r>
           </w:p>
         </w:tc>
@@ -4703,7 +4703,7 @@
                 <w:szCs w:val="24"/>
                 <w:lang w:eastAsia="ru-RU"/>
               </w:rPr>
-              <w:t>1.000130322022</w:t>
+              <w:t>1.00013</w:t>
             </w:r>
           </w:p>
         </w:tc>
@@ -4849,7 +4849,7 @@
                 <w:szCs w:val="24"/>
                 <w:lang w:eastAsia="ru-RU"/>
               </w:rPr>
-              <w:t>1.000612751557</w:t>
+              <w:t>1.00061</w:t>
             </w:r>
           </w:p>
         </w:tc>
@@ -4995,7 +4995,7 @@
                 <w:szCs w:val="24"/>
                 <w:lang w:eastAsia="ru-RU"/>
               </w:rPr>
-              <w:t>1.000154661423</w:t>
+              <w:t>1.00015</w:t>
             </w:r>
           </w:p>
         </w:tc>
@@ -5134,17 +5134,26 @@
                 <w:rFonts w:ascii="Times New Roman" w:eastAsia="Times New Roman" w:hAnsi="Times New Roman" w:cs="Times New Roman"/>
                 <w:sz w:val="24"/>
                 <w:szCs w:val="24"/>
-                <w:lang w:eastAsia="ru-RU"/>
-              </w:rPr>
-            </w:pPr>
-            <w:r>
-              <w:rPr>
-                <w:rFonts w:ascii="Times New Roman" w:eastAsia="Times New Roman" w:hAnsi="Times New Roman" w:cs="Times New Roman"/>
-                <w:sz w:val="24"/>
-                <w:szCs w:val="24"/>
-                <w:lang w:eastAsia="ru-RU"/>
-              </w:rPr>
-              <w:t>1.000399425914</w:t>
+                <w:lang w:val="en-US" w:eastAsia="ru-RU"/>
+              </w:rPr>
+            </w:pPr>
+            <w:r>
+              <w:rPr>
+                <w:rFonts w:ascii="Times New Roman" w:eastAsia="Times New Roman" w:hAnsi="Times New Roman" w:cs="Times New Roman"/>
+                <w:sz w:val="24"/>
+                <w:szCs w:val="24"/>
+                <w:lang w:eastAsia="ru-RU"/>
+              </w:rPr>
+              <w:t>1.000</w:t>
+            </w:r>
+            <w:r>
+              <w:rPr>
+                <w:rFonts w:ascii="Times New Roman" w:eastAsia="Times New Roman" w:hAnsi="Times New Roman" w:cs="Times New Roman"/>
+                <w:sz w:val="24"/>
+                <w:szCs w:val="24"/>
+                <w:lang w:val="en-US" w:eastAsia="ru-RU"/>
+              </w:rPr>
+              <w:t>40</w:t>
             </w:r>
           </w:p>
         </w:tc>
@@ -5290,7 +5299,7 @@
                 <w:szCs w:val="24"/>
                 <w:lang w:eastAsia="ru-RU"/>
               </w:rPr>
-              <w:t>1.000031812544</w:t>
+              <w:t>1.00003</w:t>
             </w:r>
           </w:p>
         </w:tc>
@@ -5426,17 +5435,26 @@
                 <w:rFonts w:ascii="Times New Roman" w:eastAsia="Times New Roman" w:hAnsi="Times New Roman" w:cs="Times New Roman"/>
                 <w:sz w:val="24"/>
                 <w:szCs w:val="24"/>
-                <w:lang w:eastAsia="ru-RU"/>
-              </w:rPr>
-            </w:pPr>
-            <w:r>
-              <w:rPr>
-                <w:rFonts w:ascii="Times New Roman" w:eastAsia="Times New Roman" w:hAnsi="Times New Roman" w:cs="Times New Roman"/>
-                <w:sz w:val="24"/>
-                <w:szCs w:val="24"/>
-                <w:lang w:eastAsia="ru-RU"/>
-              </w:rPr>
-              <w:t>1.000605960804</w:t>
+                <w:lang w:val="en-US" w:eastAsia="ru-RU"/>
+              </w:rPr>
+            </w:pPr>
+            <w:r>
+              <w:rPr>
+                <w:rFonts w:ascii="Times New Roman" w:eastAsia="Times New Roman" w:hAnsi="Times New Roman" w:cs="Times New Roman"/>
+                <w:sz w:val="24"/>
+                <w:szCs w:val="24"/>
+                <w:lang w:eastAsia="ru-RU"/>
+              </w:rPr>
+              <w:t>1.0006</w:t>
+            </w:r>
+            <w:r>
+              <w:rPr>
+                <w:rFonts w:ascii="Times New Roman" w:eastAsia="Times New Roman" w:hAnsi="Times New Roman" w:cs="Times New Roman"/>
+                <w:sz w:val="24"/>
+                <w:szCs w:val="24"/>
+                <w:lang w:val="en-US" w:eastAsia="ru-RU"/>
+              </w:rPr>
+              <w:t>1</w:t>
             </w:r>
           </w:p>
         </w:tc>
@@ -5582,7 +5600,7 @@
                 <w:szCs w:val="24"/>
                 <w:lang w:eastAsia="ru-RU"/>
               </w:rPr>
-              <w:t>1.000374501831</w:t>
+              <w:t>1.00037</w:t>
             </w:r>
           </w:p>
         </w:tc>
@@ -6133,17 +6151,26 @@
                 <w:rFonts w:ascii="Times New Roman" w:eastAsia="Times New Roman" w:hAnsi="Times New Roman" w:cs="Times New Roman"/>
                 <w:sz w:val="24"/>
                 <w:szCs w:val="24"/>
-                <w:lang w:eastAsia="ru-RU"/>
-              </w:rPr>
-            </w:pPr>
-            <w:r>
-              <w:rPr>
-                <w:rFonts w:ascii="Times New Roman" w:eastAsia="Times New Roman" w:hAnsi="Times New Roman" w:cs="Times New Roman"/>
-                <w:sz w:val="24"/>
-                <w:szCs w:val="24"/>
-                <w:lang w:eastAsia="ru-RU"/>
-              </w:rPr>
-              <w:t>0.999954469607</w:t>
+                <w:lang w:val="en-US" w:eastAsia="ru-RU"/>
+              </w:rPr>
+            </w:pPr>
+            <w:r>
+              <w:rPr>
+                <w:rFonts w:ascii="Times New Roman" w:eastAsia="Times New Roman" w:hAnsi="Times New Roman" w:cs="Times New Roman"/>
+                <w:sz w:val="24"/>
+                <w:szCs w:val="24"/>
+                <w:lang w:eastAsia="ru-RU"/>
+              </w:rPr>
+              <w:t>0.9999</w:t>
+            </w:r>
+            <w:r>
+              <w:rPr>
+                <w:rFonts w:ascii="Times New Roman" w:eastAsia="Times New Roman" w:hAnsi="Times New Roman" w:cs="Times New Roman"/>
+                <w:sz w:val="24"/>
+                <w:szCs w:val="24"/>
+                <w:lang w:val="en-US" w:eastAsia="ru-RU"/>
+              </w:rPr>
+              <w:t>5</w:t>
             </w:r>
           </w:p>
         </w:tc>
@@ -6289,7 +6316,7 @@
                 <w:szCs w:val="24"/>
                 <w:lang w:eastAsia="ru-RU"/>
               </w:rPr>
-              <w:t>1.000051245564</w:t>
+              <w:t>1.00005</w:t>
             </w:r>
           </w:p>
         </w:tc>
@@ -6425,17 +6452,26 @@
                 <w:rFonts w:ascii="Times New Roman" w:eastAsia="Times New Roman" w:hAnsi="Times New Roman" w:cs="Times New Roman"/>
                 <w:sz w:val="24"/>
                 <w:szCs w:val="24"/>
-                <w:lang w:eastAsia="ru-RU"/>
-              </w:rPr>
-            </w:pPr>
-            <w:r>
-              <w:rPr>
-                <w:rFonts w:ascii="Times New Roman" w:eastAsia="Times New Roman" w:hAnsi="Times New Roman" w:cs="Times New Roman"/>
-                <w:sz w:val="24"/>
-                <w:szCs w:val="24"/>
-                <w:lang w:eastAsia="ru-RU"/>
-              </w:rPr>
-              <w:t>0.999948565923</w:t>
+                <w:lang w:val="en-US" w:eastAsia="ru-RU"/>
+              </w:rPr>
+            </w:pPr>
+            <w:r>
+              <w:rPr>
+                <w:rFonts w:ascii="Times New Roman" w:eastAsia="Times New Roman" w:hAnsi="Times New Roman" w:cs="Times New Roman"/>
+                <w:sz w:val="24"/>
+                <w:szCs w:val="24"/>
+                <w:lang w:eastAsia="ru-RU"/>
+              </w:rPr>
+              <w:t>0.9999</w:t>
+            </w:r>
+            <w:r>
+              <w:rPr>
+                <w:rFonts w:ascii="Times New Roman" w:eastAsia="Times New Roman" w:hAnsi="Times New Roman" w:cs="Times New Roman"/>
+                <w:sz w:val="24"/>
+                <w:szCs w:val="24"/>
+                <w:lang w:val="en-US" w:eastAsia="ru-RU"/>
+              </w:rPr>
+              <w:t>5</w:t>
             </w:r>
           </w:p>
         </w:tc>
@@ -6581,7 +6617,7 @@
                 <w:szCs w:val="24"/>
                 <w:lang w:eastAsia="ru-RU"/>
               </w:rPr>
-              <w:t>0.999994006560</w:t>
+              <w:t>0.99999</w:t>
             </w:r>
           </w:p>
         </w:tc>
@@ -6729,7 +6765,7 @@
                 <w:szCs w:val="24"/>
                 <w:lang w:eastAsia="ru-RU"/>
               </w:rPr>
-              <w:t>1.000051372814</w:t>
+              <w:t>1.00005</w:t>
             </w:r>
           </w:p>
         </w:tc>
@@ -6875,7 +6911,7 @@
                 <w:szCs w:val="24"/>
                 <w:lang w:eastAsia="ru-RU"/>
               </w:rPr>
-              <w:t>1.000009356534</w:t>
+              <w:t>1.00001</w:t>
             </w:r>
           </w:p>
         </w:tc>
@@ -7021,7 +7057,7 @@
                 <w:szCs w:val="24"/>
                 <w:lang w:eastAsia="ru-RU"/>
               </w:rPr>
-              <w:t>0.999973725348</w:t>
+              <w:t>0.99997</w:t>
             </w:r>
           </w:p>
         </w:tc>
@@ -7167,7 +7203,7 @@
                 <w:szCs w:val="24"/>
                 <w:lang w:eastAsia="ru-RU"/>
               </w:rPr>
-              <w:t>1.000004828710</w:t>
+              <w:t>1.00000</w:t>
             </w:r>
           </w:p>
         </w:tc>
@@ -7516,7 +7552,7 @@
           <w:sz w:val="24"/>
           <w:szCs w:val="24"/>
         </w:rPr>
-        <w:t>0.000612752</w:t>
+        <w:t>0.00061</w:t>
       </w:r>
       <w:r>
         <w:rPr>
@@ -7540,7 +7576,7 @@
           <w:sz w:val="24"/>
           <w:szCs w:val="24"/>
         </w:rPr>
-        <w:t>0.000051373</w:t>
+        <w:t>0.00005</w:t>
       </w:r>
       <w:r>
         <w:rPr>
@@ -7621,18 +7657,7 @@
           <w:szCs w:val="24"/>
           <w:lang w:eastAsia="ru-RU"/>
         </w:rPr>
-        <w:t>Брест). Для композиционной про</w:t>
-      </w:r>
-      <w:bookmarkStart w:id="0" w:name="_GoBack"/>
-      <w:bookmarkEnd w:id="0"/>
-      <w:r>
-        <w:rPr>
-          <w:rFonts w:ascii="Times New Roman" w:eastAsia="Times New Roman" w:hAnsi="Times New Roman" w:cs="Times New Roman"/>
-          <w:sz w:val="24"/>
-          <w:szCs w:val="24"/>
-          <w:lang w:eastAsia="ru-RU"/>
-        </w:rPr>
-        <w:t xml:space="preserve">екции разброс существенно меньше: от </w:t>
+        <w:t xml:space="preserve">Брест). Для композиционной проекции разброс существенно меньше: от </w:t>
       </w:r>
       <w:r>
         <w:rPr>
@@ -7754,6 +7779,8 @@
         </w:rPr>
         <w:t xml:space="preserve"> </w:t>
       </w:r>
+      <w:bookmarkStart w:id="0" w:name="_GoBack"/>
+      <w:bookmarkEnd w:id="0"/>
     </w:p>
     <w:p>
       <w:pPr>

</xml_diff>